<commit_message>
Finition du manuel de mainteneur
</commit_message>
<xml_diff>
--- a/Docs/Manuels/Manuel_de_développeur.docx
+++ b/Docs/Manuels/Manuel_de_développeur.docx
@@ -298,7 +298,7 @@
                                   <w:tag w:val=""/>
                                   <w:id w:val="465244685"/>
                                   <w:dataBinding w:prefixMappings="xmlns:ns0='http://schemas.microsoft.com/office/2006/coverPageProps' " w:xpath="/ns0:CoverPageProperties[1]/ns0:PublishDate[1]" w:storeItemID="{55AF091B-3C7A-41E3-B477-F2FDAA23CFDA}"/>
-                                  <w:date w:fullDate="2019-02-27T00:00:00Z">
+                                  <w:date w:fullDate="2019-02-28T00:00:00Z">
                                     <w:dateFormat w:val="dd MMMM yyyy"/>
                                     <w:lid w:val="fr-FR"/>
                                     <w:storeMappedDataAs w:val="dateTime"/>
@@ -325,7 +325,25 @@
                                         <w:sz w:val="40"/>
                                         <w:szCs w:val="40"/>
                                       </w:rPr>
-                                      <w:t>27 février 2019</w:t>
+                                      <w:t>2</w:t>
+                                    </w:r>
+                                    <w:r>
+                                      <w:rPr>
+                                        <w:caps/>
+                                        <w:color w:val="323E4F" w:themeColor="text2" w:themeShade="BF"/>
+                                        <w:sz w:val="40"/>
+                                        <w:szCs w:val="40"/>
+                                      </w:rPr>
+                                      <w:t>8</w:t>
+                                    </w:r>
+                                    <w:r>
+                                      <w:rPr>
+                                        <w:caps/>
+                                        <w:color w:val="323E4F" w:themeColor="text2" w:themeShade="BF"/>
+                                        <w:sz w:val="40"/>
+                                        <w:szCs w:val="40"/>
+                                      </w:rPr>
+                                      <w:t xml:space="preserve"> février 2019</w:t>
                                     </w:r>
                                   </w:p>
                                 </w:sdtContent>
@@ -371,7 +389,7 @@
                             <w:tag w:val=""/>
                             <w:id w:val="465244685"/>
                             <w:dataBinding w:prefixMappings="xmlns:ns0='http://schemas.microsoft.com/office/2006/coverPageProps' " w:xpath="/ns0:CoverPageProperties[1]/ns0:PublishDate[1]" w:storeItemID="{55AF091B-3C7A-41E3-B477-F2FDAA23CFDA}"/>
-                            <w:date w:fullDate="2019-02-27T00:00:00Z">
+                            <w:date w:fullDate="2019-02-28T00:00:00Z">
                               <w:dateFormat w:val="dd MMMM yyyy"/>
                               <w:lid w:val="fr-FR"/>
                               <w:storeMappedDataAs w:val="dateTime"/>
@@ -398,7 +416,25 @@
                                   <w:sz w:val="40"/>
                                   <w:szCs w:val="40"/>
                                 </w:rPr>
-                                <w:t>27 février 2019</w:t>
+                                <w:t>2</w:t>
+                              </w:r>
+                              <w:r>
+                                <w:rPr>
+                                  <w:caps/>
+                                  <w:color w:val="323E4F" w:themeColor="text2" w:themeShade="BF"/>
+                                  <w:sz w:val="40"/>
+                                  <w:szCs w:val="40"/>
+                                </w:rPr>
+                                <w:t>8</w:t>
+                              </w:r>
+                              <w:r>
+                                <w:rPr>
+                                  <w:caps/>
+                                  <w:color w:val="323E4F" w:themeColor="text2" w:themeShade="BF"/>
+                                  <w:sz w:val="40"/>
+                                  <w:szCs w:val="40"/>
+                                </w:rPr>
+                                <w:t xml:space="preserve"> février 2019</w:t>
                               </w:r>
                             </w:p>
                           </w:sdtContent>
@@ -1323,12 +1359,7 @@
             <w:pStyle w:val="En-ttedetabledesmatires"/>
           </w:pPr>
           <w:r>
-            <w:t xml:space="preserve">Table </w:t>
-          </w:r>
-          <w:bookmarkStart w:id="0" w:name="_GoBack"/>
-          <w:bookmarkEnd w:id="0"/>
-          <w:r>
-            <w:t>des matières</w:t>
+            <w:t>Table des matières</w:t>
           </w:r>
         </w:p>
         <w:p>
@@ -2644,12 +2675,12 @@
       <w:pPr>
         <w:pStyle w:val="Titre1"/>
       </w:pPr>
-      <w:bookmarkStart w:id="1" w:name="_Toc2281758"/>
+      <w:bookmarkStart w:id="0" w:name="_Toc2281758"/>
       <w:r>
         <w:lastRenderedPageBreak/>
         <w:t>Introduction</w:t>
       </w:r>
-      <w:bookmarkEnd w:id="1"/>
+      <w:bookmarkEnd w:id="0"/>
     </w:p>
     <w:p/>
     <w:p>
@@ -2748,8 +2779,8 @@
           <w:szCs w:val="32"/>
         </w:rPr>
       </w:pPr>
-      <w:bookmarkStart w:id="2" w:name="_Toc2198384"/>
-      <w:bookmarkStart w:id="3" w:name="_Toc2281759"/>
+      <w:bookmarkStart w:id="1" w:name="_Toc2198384"/>
+      <w:bookmarkStart w:id="2" w:name="_Toc2281759"/>
       <w:r>
         <w:rPr>
           <w:rFonts w:eastAsiaTheme="majorEastAsia" w:cstheme="majorBidi"/>
@@ -2760,8 +2791,8 @@
         <w:lastRenderedPageBreak/>
         <w:t>Prérequis</w:t>
       </w:r>
+      <w:bookmarkEnd w:id="1"/>
       <w:bookmarkEnd w:id="2"/>
-      <w:bookmarkEnd w:id="3"/>
     </w:p>
     <w:p>
       <w:pPr>
@@ -2777,7 +2808,7 @@
           <w:szCs w:val="26"/>
         </w:rPr>
       </w:pPr>
-      <w:bookmarkStart w:id="4" w:name="_Toc2281760"/>
+      <w:bookmarkStart w:id="3" w:name="_Toc2281760"/>
       <w:proofErr w:type="spellStart"/>
       <w:r>
         <w:rPr>
@@ -2788,7 +2819,7 @@
         </w:rPr>
         <w:t>NodeJS</w:t>
       </w:r>
-      <w:bookmarkEnd w:id="4"/>
+      <w:bookmarkEnd w:id="3"/>
       <w:proofErr w:type="spellEnd"/>
     </w:p>
     <w:p/>
@@ -2953,7 +2984,7 @@
           <w:szCs w:val="26"/>
         </w:rPr>
       </w:pPr>
-      <w:bookmarkStart w:id="5" w:name="_Toc2281761"/>
+      <w:bookmarkStart w:id="4" w:name="_Toc2281761"/>
       <w:proofErr w:type="spellStart"/>
       <w:r>
         <w:rPr>
@@ -2974,7 +3005,7 @@
         </w:rPr>
         <w:t xml:space="preserve"> CLI</w:t>
       </w:r>
-      <w:bookmarkEnd w:id="5"/>
+      <w:bookmarkEnd w:id="4"/>
     </w:p>
     <w:p/>
     <w:p>
@@ -3130,7 +3161,7 @@
           <w:szCs w:val="26"/>
         </w:rPr>
       </w:pPr>
-      <w:bookmarkStart w:id="6" w:name="_Toc2281762"/>
+      <w:bookmarkStart w:id="5" w:name="_Toc2281762"/>
       <w:r>
         <w:rPr>
           <w:rFonts w:eastAsiaTheme="majorEastAsia" w:cstheme="majorBidi"/>
@@ -3140,7 +3171,7 @@
         </w:rPr>
         <w:t>Visual Studio Code</w:t>
       </w:r>
-      <w:bookmarkEnd w:id="6"/>
+      <w:bookmarkEnd w:id="5"/>
     </w:p>
     <w:p/>
     <w:p>
@@ -3246,7 +3277,7 @@
       <w:pPr>
         <w:pStyle w:val="Titre1"/>
       </w:pPr>
-      <w:bookmarkStart w:id="7" w:name="_Toc2281763"/>
+      <w:bookmarkStart w:id="6" w:name="_Toc2281763"/>
       <w:r>
         <w:lastRenderedPageBreak/>
         <w:t xml:space="preserve">Explications </w:t>
@@ -3257,166 +3288,166 @@
       <w:r>
         <w:t xml:space="preserve"> l’architecture du projet</w:t>
       </w:r>
+      <w:bookmarkEnd w:id="6"/>
+    </w:p>
+    <w:p/>
+    <w:p>
+      <w:r>
+        <w:t>Plusieurs fichiers de configurations sont disponibles à la racine du projet. Le fichier « </w:t>
+      </w:r>
+      <w:proofErr w:type="spellStart"/>
+      <w:proofErr w:type="gramStart"/>
+      <w:r>
+        <w:t>package.json</w:t>
+      </w:r>
+      <w:proofErr w:type="spellEnd"/>
+      <w:proofErr w:type="gramEnd"/>
+      <w:r>
+        <w:t> » contient toutes les dépendances mais aussi toutes les dépendances disponibles seulement pour le développement de l’application.</w:t>
+      </w:r>
+      <w:r>
+        <w:t xml:space="preserve"> Toutes ces dépendances sont installées dans le dossier « </w:t>
+      </w:r>
+      <w:proofErr w:type="spellStart"/>
+      <w:r>
+        <w:t>node_modules</w:t>
+      </w:r>
+      <w:proofErr w:type="spellEnd"/>
+      <w:r>
+        <w:t> ».</w:t>
+      </w:r>
+    </w:p>
+    <w:p>
+      <w:r>
+        <w:t xml:space="preserve">Les fichiers </w:t>
+      </w:r>
+      <w:proofErr w:type="spellStart"/>
+      <w:proofErr w:type="gramStart"/>
+      <w:r>
+        <w:t>angular.json</w:t>
+      </w:r>
+      <w:proofErr w:type="spellEnd"/>
+      <w:proofErr w:type="gramEnd"/>
+      <w:r>
+        <w:t xml:space="preserve"> et </w:t>
+      </w:r>
+      <w:proofErr w:type="spellStart"/>
+      <w:r>
+        <w:t>tsconfig.json</w:t>
+      </w:r>
+      <w:proofErr w:type="spellEnd"/>
+      <w:r>
+        <w:t xml:space="preserve"> </w:t>
+      </w:r>
+      <w:proofErr w:type="spellStart"/>
+      <w:r>
+        <w:t>correpondent</w:t>
+      </w:r>
+      <w:proofErr w:type="spellEnd"/>
+      <w:r>
+        <w:t xml:space="preserve"> respectivement à la configuration d’</w:t>
+      </w:r>
+      <w:proofErr w:type="spellStart"/>
+      <w:r>
+        <w:t>Angular</w:t>
+      </w:r>
+      <w:proofErr w:type="spellEnd"/>
+      <w:r>
+        <w:t xml:space="preserve"> CLI et à la configuration du </w:t>
+      </w:r>
+      <w:proofErr w:type="spellStart"/>
+      <w:r>
+        <w:t>TypeScript</w:t>
+      </w:r>
+      <w:proofErr w:type="spellEnd"/>
+      <w:r>
+        <w:t>, les valeurs par défaut n’ont pas été modifié.</w:t>
+      </w:r>
+    </w:p>
+    <w:p>
+      <w:r>
+        <w:t xml:space="preserve">Le dossier « e2e » correspond aux tests End-to-End </w:t>
+      </w:r>
+      <w:r>
+        <w:t>mais aussi</w:t>
+      </w:r>
+      <w:r>
+        <w:t xml:space="preserve"> le dossier </w:t>
+      </w:r>
+      <w:r>
+        <w:t xml:space="preserve">« backend » qui contient les fichiers sources de la partie </w:t>
+      </w:r>
+      <w:proofErr w:type="spellStart"/>
+      <w:r>
+        <w:t>Back-End</w:t>
+      </w:r>
+      <w:proofErr w:type="spellEnd"/>
+      <w:r>
+        <w:t xml:space="preserve"> et le </w:t>
+      </w:r>
+      <w:r>
+        <w:t>« src » contient les fichiers sources</w:t>
+      </w:r>
+      <w:r>
+        <w:t xml:space="preserve"> de la partie </w:t>
+      </w:r>
+      <w:proofErr w:type="spellStart"/>
+      <w:r>
+        <w:t>Front-End</w:t>
+      </w:r>
+      <w:proofErr w:type="spellEnd"/>
+      <w:r>
+        <w:t xml:space="preserve"> du projet.</w:t>
+      </w:r>
+    </w:p>
+    <w:p>
+      <w:r>
+        <w:t>Dans le dossier « </w:t>
+      </w:r>
+      <w:proofErr w:type="spellStart"/>
+      <w:r>
+        <w:t>dist</w:t>
+      </w:r>
+      <w:proofErr w:type="spellEnd"/>
+      <w:r>
+        <w:t xml:space="preserve"> » il est possible de retrouver la partie </w:t>
+      </w:r>
+      <w:proofErr w:type="spellStart"/>
+      <w:r>
+        <w:t>Front-End</w:t>
+      </w:r>
+      <w:proofErr w:type="spellEnd"/>
+      <w:r>
+        <w:t xml:space="preserve"> compilé, dans le but de déployer deux applications indépendantes, cependant dans le contexte du projet, la partie </w:t>
+      </w:r>
+      <w:proofErr w:type="spellStart"/>
+      <w:r>
+        <w:t>Angular</w:t>
+      </w:r>
+      <w:proofErr w:type="spellEnd"/>
+      <w:r>
+        <w:t xml:space="preserve"> se retrouve obsolète sans la partie </w:t>
+      </w:r>
+      <w:proofErr w:type="spellStart"/>
+      <w:r>
+        <w:t>Back-End</w:t>
+      </w:r>
+      <w:proofErr w:type="spellEnd"/>
+      <w:r>
+        <w:t>, ce qui rends inutile de déployer deux applications, puisqu’il n’y a qu’un seul de serveur dédié disponible actuellement.</w:t>
+      </w:r>
+    </w:p>
+    <w:p/>
+    <w:p>
+      <w:pPr>
+        <w:pStyle w:val="Titre2"/>
+      </w:pPr>
+      <w:bookmarkStart w:id="7" w:name="_Toc2281764"/>
+      <w:proofErr w:type="spellStart"/>
+      <w:r>
+        <w:t>Back-End</w:t>
+      </w:r>
       <w:bookmarkEnd w:id="7"/>
-    </w:p>
-    <w:p/>
-    <w:p>
-      <w:r>
-        <w:t>Plusieurs fichiers de configurations sont disponibles à la racine du projet. Le fichier « </w:t>
-      </w:r>
-      <w:proofErr w:type="spellStart"/>
-      <w:proofErr w:type="gramStart"/>
-      <w:r>
-        <w:t>package.json</w:t>
-      </w:r>
-      <w:proofErr w:type="spellEnd"/>
-      <w:proofErr w:type="gramEnd"/>
-      <w:r>
-        <w:t> » contient toutes les dépendances mais aussi toutes les dépendances disponibles seulement pour le développement de l’application.</w:t>
-      </w:r>
-      <w:r>
-        <w:t xml:space="preserve"> Toutes ces dépendances sont installées dans le dossier « </w:t>
-      </w:r>
-      <w:proofErr w:type="spellStart"/>
-      <w:r>
-        <w:t>node_modules</w:t>
-      </w:r>
-      <w:proofErr w:type="spellEnd"/>
-      <w:r>
-        <w:t> ».</w:t>
-      </w:r>
-    </w:p>
-    <w:p>
-      <w:r>
-        <w:t xml:space="preserve">Les fichiers </w:t>
-      </w:r>
-      <w:proofErr w:type="spellStart"/>
-      <w:proofErr w:type="gramStart"/>
-      <w:r>
-        <w:t>angular.json</w:t>
-      </w:r>
-      <w:proofErr w:type="spellEnd"/>
-      <w:proofErr w:type="gramEnd"/>
-      <w:r>
-        <w:t xml:space="preserve"> et </w:t>
-      </w:r>
-      <w:proofErr w:type="spellStart"/>
-      <w:r>
-        <w:t>tsconfig.json</w:t>
-      </w:r>
-      <w:proofErr w:type="spellEnd"/>
-      <w:r>
-        <w:t xml:space="preserve"> </w:t>
-      </w:r>
-      <w:proofErr w:type="spellStart"/>
-      <w:r>
-        <w:t>correpondent</w:t>
-      </w:r>
-      <w:proofErr w:type="spellEnd"/>
-      <w:r>
-        <w:t xml:space="preserve"> respectivement à la configuration d’</w:t>
-      </w:r>
-      <w:proofErr w:type="spellStart"/>
-      <w:r>
-        <w:t>Angular</w:t>
-      </w:r>
-      <w:proofErr w:type="spellEnd"/>
-      <w:r>
-        <w:t xml:space="preserve"> CLI et à la configuration du </w:t>
-      </w:r>
-      <w:proofErr w:type="spellStart"/>
-      <w:r>
-        <w:t>TypeScript</w:t>
-      </w:r>
-      <w:proofErr w:type="spellEnd"/>
-      <w:r>
-        <w:t>, les valeurs par défaut n’ont pas été modifié.</w:t>
-      </w:r>
-    </w:p>
-    <w:p>
-      <w:r>
-        <w:t xml:space="preserve">Le dossier « e2e » correspond aux tests End-to-End </w:t>
-      </w:r>
-      <w:r>
-        <w:t>mais aussi</w:t>
-      </w:r>
-      <w:r>
-        <w:t xml:space="preserve"> le dossier </w:t>
-      </w:r>
-      <w:r>
-        <w:t xml:space="preserve">« backend » qui contient les fichiers sources de la partie </w:t>
-      </w:r>
-      <w:proofErr w:type="spellStart"/>
-      <w:r>
-        <w:t>Back-End</w:t>
-      </w:r>
-      <w:proofErr w:type="spellEnd"/>
-      <w:r>
-        <w:t xml:space="preserve"> et le </w:t>
-      </w:r>
-      <w:r>
-        <w:t>« src » contient les fichiers sources</w:t>
-      </w:r>
-      <w:r>
-        <w:t xml:space="preserve"> de la partie </w:t>
-      </w:r>
-      <w:proofErr w:type="spellStart"/>
-      <w:r>
-        <w:t>Front-End</w:t>
-      </w:r>
-      <w:proofErr w:type="spellEnd"/>
-      <w:r>
-        <w:t xml:space="preserve"> du projet.</w:t>
-      </w:r>
-    </w:p>
-    <w:p>
-      <w:r>
-        <w:t>Dans le dossier « </w:t>
-      </w:r>
-      <w:proofErr w:type="spellStart"/>
-      <w:r>
-        <w:t>dist</w:t>
-      </w:r>
-      <w:proofErr w:type="spellEnd"/>
-      <w:r>
-        <w:t xml:space="preserve"> » il est possible de retrouver la partie </w:t>
-      </w:r>
-      <w:proofErr w:type="spellStart"/>
-      <w:r>
-        <w:t>Front-End</w:t>
-      </w:r>
-      <w:proofErr w:type="spellEnd"/>
-      <w:r>
-        <w:t xml:space="preserve"> compilé, dans le but de déployer deux applications indépendantes, cependant dans le contexte du projet, la partie </w:t>
-      </w:r>
-      <w:proofErr w:type="spellStart"/>
-      <w:r>
-        <w:t>Angular</w:t>
-      </w:r>
-      <w:proofErr w:type="spellEnd"/>
-      <w:r>
-        <w:t xml:space="preserve"> se retrouve obsolète sans la partie </w:t>
-      </w:r>
-      <w:proofErr w:type="spellStart"/>
-      <w:r>
-        <w:t>Back-End</w:t>
-      </w:r>
-      <w:proofErr w:type="spellEnd"/>
-      <w:r>
-        <w:t>, ce qui rends inutile de déployer deux applications, puisqu’il n’y a qu’un seul de serveur dédié disponible actuellement.</w:t>
-      </w:r>
-    </w:p>
-    <w:p/>
-    <w:p>
-      <w:pPr>
-        <w:pStyle w:val="Titre2"/>
-      </w:pPr>
-      <w:bookmarkStart w:id="8" w:name="_Toc2281764"/>
-      <w:proofErr w:type="spellStart"/>
-      <w:r>
-        <w:t>Back-End</w:t>
-      </w:r>
-      <w:bookmarkEnd w:id="8"/>
       <w:proofErr w:type="spellEnd"/>
     </w:p>
     <w:p/>
@@ -3596,12 +3627,12 @@
       <w:pPr>
         <w:pStyle w:val="Titre2"/>
       </w:pPr>
-      <w:bookmarkStart w:id="9" w:name="_Toc2281765"/>
+      <w:bookmarkStart w:id="8" w:name="_Toc2281765"/>
       <w:proofErr w:type="spellStart"/>
       <w:r>
         <w:t>Front-End</w:t>
       </w:r>
-      <w:bookmarkEnd w:id="9"/>
+      <w:bookmarkEnd w:id="8"/>
       <w:proofErr w:type="spellEnd"/>
     </w:p>
     <w:p/>
@@ -4040,7 +4071,7 @@
       <w:pPr>
         <w:pStyle w:val="Titre1"/>
       </w:pPr>
-      <w:bookmarkStart w:id="10" w:name="_Toc2281766"/>
+      <w:bookmarkStart w:id="9" w:name="_Toc2281766"/>
       <w:r>
         <w:lastRenderedPageBreak/>
         <w:t xml:space="preserve">Explications </w:t>
@@ -4048,104 +4079,104 @@
       <w:r>
         <w:t>de l’API</w:t>
       </w:r>
+      <w:bookmarkEnd w:id="9"/>
+    </w:p>
+    <w:p/>
+    <w:p>
+      <w:r>
+        <w:t xml:space="preserve">Pour chaque route spécifié dans cette catégorie, une fonction côté </w:t>
+      </w:r>
+      <w:proofErr w:type="spellStart"/>
+      <w:r>
+        <w:t>Angular</w:t>
+      </w:r>
+      <w:proofErr w:type="spellEnd"/>
+      <w:r>
+        <w:t>, présent</w:t>
+      </w:r>
+      <w:r>
+        <w:t>e</w:t>
+      </w:r>
+      <w:r>
+        <w:t xml:space="preserve"> dans un fichier « </w:t>
+      </w:r>
+      <w:proofErr w:type="spellStart"/>
+      <w:proofErr w:type="gramStart"/>
+      <w:r>
+        <w:t>xxx.service</w:t>
+      </w:r>
+      <w:proofErr w:type="gramEnd"/>
+      <w:r>
+        <w:t>.ts</w:t>
+      </w:r>
+      <w:proofErr w:type="spellEnd"/>
+      <w:r>
+        <w:t> »</w:t>
+      </w:r>
+      <w:r>
+        <w:t xml:space="preserve"> contenu dans le dossier du composant en question. Cette fonction</w:t>
+      </w:r>
+      <w:r>
+        <w:t xml:space="preserve"> fait appel à une route défini </w:t>
+      </w:r>
+      <w:r>
+        <w:t>dans le contrôleur associé présent dans le dossier « routes »</w:t>
+      </w:r>
+      <w:r>
+        <w:t xml:space="preserve"> côté </w:t>
+      </w:r>
+      <w:proofErr w:type="spellStart"/>
+      <w:r>
+        <w:t>NodeJS</w:t>
+      </w:r>
+      <w:proofErr w:type="spellEnd"/>
+      <w:r>
+        <w:t xml:space="preserve">. Chaque route est </w:t>
+      </w:r>
+      <w:r>
+        <w:t>liée</w:t>
+      </w:r>
+      <w:r>
+        <w:t xml:space="preserve"> à </w:t>
+      </w:r>
+      <w:r>
+        <w:t>une fonction définie</w:t>
+      </w:r>
+      <w:r>
+        <w:t xml:space="preserve"> dans le fichier du contrôleur associé, présent dans le dossier « </w:t>
+      </w:r>
+      <w:proofErr w:type="spellStart"/>
+      <w:r>
+        <w:t>controllers</w:t>
+      </w:r>
+      <w:proofErr w:type="spellEnd"/>
+      <w:r>
+        <w:t xml:space="preserve"> » toujours côté </w:t>
+      </w:r>
+      <w:proofErr w:type="spellStart"/>
+      <w:r>
+        <w:t>Back-End</w:t>
+      </w:r>
+      <w:proofErr w:type="spellEnd"/>
+      <w:r>
+        <w:t>.</w:t>
+      </w:r>
+    </w:p>
+    <w:p>
+      <w:r>
+        <w:t>Pour chaque route de l’API, l’utilisateur doit être authentifié. Cependant certaines fonctions sont limitées et disponible seulement pour les administrateurs.</w:t>
+      </w:r>
+    </w:p>
+    <w:p/>
+    <w:p>
+      <w:pPr>
+        <w:pStyle w:val="Titre2"/>
+      </w:pPr>
+      <w:bookmarkStart w:id="10" w:name="_Toc2281767"/>
+      <w:r>
+        <w:t>Utilisateurs</w:t>
+      </w:r>
       <w:bookmarkEnd w:id="10"/>
-    </w:p>
-    <w:p/>
-    <w:p>
-      <w:r>
-        <w:t xml:space="preserve">Pour chaque route spécifié dans cette catégorie, une fonction côté </w:t>
-      </w:r>
-      <w:proofErr w:type="spellStart"/>
-      <w:r>
-        <w:t>Angular</w:t>
-      </w:r>
-      <w:proofErr w:type="spellEnd"/>
-      <w:r>
-        <w:t>, présent</w:t>
-      </w:r>
-      <w:r>
-        <w:t>e</w:t>
-      </w:r>
-      <w:r>
-        <w:t xml:space="preserve"> dans un fichier « </w:t>
-      </w:r>
-      <w:proofErr w:type="spellStart"/>
-      <w:proofErr w:type="gramStart"/>
-      <w:r>
-        <w:t>xxx.service</w:t>
-      </w:r>
-      <w:proofErr w:type="gramEnd"/>
-      <w:r>
-        <w:t>.ts</w:t>
-      </w:r>
-      <w:proofErr w:type="spellEnd"/>
-      <w:r>
-        <w:t> »</w:t>
-      </w:r>
-      <w:r>
-        <w:t xml:space="preserve"> contenu dans le dossier du composant en question. Cette fonction</w:t>
-      </w:r>
-      <w:r>
-        <w:t xml:space="preserve"> fait appel à une route défini </w:t>
-      </w:r>
-      <w:r>
-        <w:t>dans le contrôleur associé présent dans le dossier « routes »</w:t>
-      </w:r>
-      <w:r>
-        <w:t xml:space="preserve"> côté </w:t>
-      </w:r>
-      <w:proofErr w:type="spellStart"/>
-      <w:r>
-        <w:t>NodeJS</w:t>
-      </w:r>
-      <w:proofErr w:type="spellEnd"/>
-      <w:r>
-        <w:t xml:space="preserve">. Chaque route est </w:t>
-      </w:r>
-      <w:r>
-        <w:t>liée</w:t>
-      </w:r>
-      <w:r>
-        <w:t xml:space="preserve"> à </w:t>
-      </w:r>
-      <w:r>
-        <w:t>une fonction définie</w:t>
-      </w:r>
-      <w:r>
-        <w:t xml:space="preserve"> dans le fichier du contrôleur associé, présent dans le dossier « </w:t>
-      </w:r>
-      <w:proofErr w:type="spellStart"/>
-      <w:r>
-        <w:t>controllers</w:t>
-      </w:r>
-      <w:proofErr w:type="spellEnd"/>
-      <w:r>
-        <w:t xml:space="preserve"> » toujours côté </w:t>
-      </w:r>
-      <w:proofErr w:type="spellStart"/>
-      <w:r>
-        <w:t>Back-End</w:t>
-      </w:r>
-      <w:proofErr w:type="spellEnd"/>
-      <w:r>
-        <w:t>.</w:t>
-      </w:r>
-    </w:p>
-    <w:p>
-      <w:r>
-        <w:t>Pour chaque route de l’API, l’utilisateur doit être authentifié. Cependant certaines fonctions sont limitées et disponible seulement pour les administrateurs.</w:t>
-      </w:r>
-    </w:p>
-    <w:p/>
-    <w:p>
-      <w:pPr>
-        <w:pStyle w:val="Titre2"/>
-      </w:pPr>
-      <w:bookmarkStart w:id="11" w:name="_Toc2281767"/>
-      <w:r>
-        <w:t>Utilisateurs</w:t>
-      </w:r>
-      <w:bookmarkEnd w:id="11"/>
     </w:p>
     <w:p/>
     <w:p>
@@ -4351,12 +4382,12 @@
       <w:pPr>
         <w:pStyle w:val="Titre2"/>
       </w:pPr>
-      <w:bookmarkStart w:id="12" w:name="_Toc2281768"/>
+      <w:bookmarkStart w:id="11" w:name="_Toc2281768"/>
       <w:r>
         <w:lastRenderedPageBreak/>
         <w:t>Suggestions</w:t>
       </w:r>
-      <w:bookmarkEnd w:id="12"/>
+      <w:bookmarkEnd w:id="11"/>
     </w:p>
     <w:p>
       <w:pPr>
@@ -4531,12 +4562,12 @@
       <w:pPr>
         <w:pStyle w:val="Titre2"/>
       </w:pPr>
-      <w:bookmarkStart w:id="13" w:name="_Toc2281769"/>
+      <w:bookmarkStart w:id="12" w:name="_Toc2281769"/>
       <w:r>
         <w:lastRenderedPageBreak/>
         <w:t>Applications</w:t>
       </w:r>
-      <w:bookmarkEnd w:id="13"/>
+      <w:bookmarkEnd w:id="12"/>
     </w:p>
     <w:p>
       <w:pPr>
@@ -4740,12 +4771,12 @@
       <w:pPr>
         <w:pStyle w:val="Titre2"/>
       </w:pPr>
-      <w:bookmarkStart w:id="14" w:name="_Toc2281770"/>
+      <w:bookmarkStart w:id="13" w:name="_Toc2281770"/>
       <w:r>
         <w:lastRenderedPageBreak/>
         <w:t>Statistiques</w:t>
       </w:r>
-      <w:bookmarkEnd w:id="14"/>
+      <w:bookmarkEnd w:id="13"/>
     </w:p>
     <w:p>
       <w:pPr>
@@ -4826,7 +4857,7 @@
       <w:pPr>
         <w:pStyle w:val="Titre1"/>
       </w:pPr>
-      <w:bookmarkStart w:id="15" w:name="_Toc2281771"/>
+      <w:bookmarkStart w:id="14" w:name="_Toc2281771"/>
       <w:r>
         <w:lastRenderedPageBreak/>
         <w:t>Comment m</w:t>
@@ -4843,15 +4874,121 @@
       <w:r>
         <w:t> ?</w:t>
       </w:r>
+      <w:bookmarkEnd w:id="14"/>
+    </w:p>
+    <w:p/>
+    <w:p>
+      <w:r>
+        <w:t>Le changement de données lié à la sauvegarde d’information</w:t>
+      </w:r>
+      <w:r>
+        <w:t xml:space="preserve">s sur les performances du serveur dédié, se passe côté </w:t>
+      </w:r>
+      <w:proofErr w:type="spellStart"/>
+      <w:r>
+        <w:t>Back-End</w:t>
+      </w:r>
+      <w:proofErr w:type="spellEnd"/>
+      <w:r>
+        <w:t xml:space="preserve">, autrement dit côté </w:t>
+      </w:r>
+      <w:proofErr w:type="spellStart"/>
+      <w:r>
+        <w:t>NodeJS</w:t>
+      </w:r>
+      <w:proofErr w:type="spellEnd"/>
+      <w:r>
+        <w:t>. Dans le dossier « </w:t>
+      </w:r>
+      <w:proofErr w:type="spellStart"/>
+      <w:r>
+        <w:t>controllers</w:t>
+      </w:r>
+      <w:proofErr w:type="spellEnd"/>
+      <w:r>
+        <w:t> » se trouve un fichier « dataServer.js » qui contient toutes les fonctions associées aux données du serveur.</w:t>
+      </w:r>
+    </w:p>
+    <w:p>
+      <w:r>
+        <w:t>Dans ce fichier après les différents imports se trouve la déclaration d’une constante « </w:t>
+      </w:r>
+      <w:proofErr w:type="spellStart"/>
+      <w:r>
+        <w:t>interval</w:t>
+      </w:r>
+      <w:proofErr w:type="spellEnd"/>
+      <w:r>
+        <w:t> », sa valeur est en millisecondes et indique le temps entre chaque extraction de données et enregistrement en base de données.</w:t>
+      </w:r>
+    </w:p>
+    <w:p>
+      <w:pPr>
+        <w:pStyle w:val="Citation"/>
+      </w:pPr>
+      <w:proofErr w:type="spellStart"/>
+      <w:proofErr w:type="gramStart"/>
+      <w:r>
+        <w:t>const</w:t>
+      </w:r>
+      <w:proofErr w:type="spellEnd"/>
+      <w:proofErr w:type="gramEnd"/>
+      <w:r>
+        <w:t xml:space="preserve"> </w:t>
+      </w:r>
+      <w:proofErr w:type="spellStart"/>
+      <w:r>
+        <w:t>interval</w:t>
+      </w:r>
+      <w:proofErr w:type="spellEnd"/>
+      <w:r>
+        <w:t xml:space="preserve"> = 60000</w:t>
+      </w:r>
+      <w:r>
+        <w:t> ;</w:t>
+      </w:r>
+    </w:p>
+    <w:p>
+      <w:r>
+        <w:t>Modifier cette valeur, permet donc de réduire ou d’augmenter l’intervalle de temps</w:t>
+      </w:r>
+      <w:r>
+        <w:t>, par défaut la valeur corresponds à 10 minutes d’intervalle entre chaque extraction de données.</w:t>
+      </w:r>
+    </w:p>
+    <w:p/>
+    <w:p>
+      <w:pPr>
+        <w:pStyle w:val="Titre1"/>
+      </w:pPr>
+      <w:bookmarkStart w:id="15" w:name="_Toc2281772"/>
+      <w:r>
+        <w:t>Comment m</w:t>
+      </w:r>
+      <w:r>
+        <w:t>odifi</w:t>
+      </w:r>
+      <w:r>
+        <w:t>er</w:t>
+      </w:r>
+      <w:r>
+        <w:t xml:space="preserve"> </w:t>
+      </w:r>
+      <w:r>
+        <w:t>le</w:t>
+      </w:r>
+      <w:r>
+        <w:t xml:space="preserve"> seuil de surcharge</w:t>
+      </w:r>
+      <w:r>
+        <w:t> ?</w:t>
+      </w:r>
       <w:bookmarkEnd w:id="15"/>
     </w:p>
     <w:p/>
     <w:p>
       <w:r>
-        <w:t>Le changement de données lié à la sauvegarde d’information</w:t>
-      </w:r>
-      <w:r>
-        <w:t xml:space="preserve">s sur les performances du serveur dédié, se passe côté </w:t>
+        <w:t xml:space="preserve">Le changement de données lié à la définition des règles d’arrêt pour les applications en cours d’exécution, se passe côté </w:t>
       </w:r>
       <w:proofErr w:type="spellStart"/>
       <w:r>
@@ -4884,11 +5021,23 @@
       </w:r>
       <w:proofErr w:type="spellStart"/>
       <w:r>
-        <w:t>interval</w:t>
-      </w:r>
-      <w:proofErr w:type="spellEnd"/>
-      <w:r>
-        <w:t> », sa valeur est en millisecondes et indique le temps entre chaque extraction de données et enregistrement en base de données.</w:t>
+        <w:t>limit</w:t>
+      </w:r>
+      <w:proofErr w:type="spellEnd"/>
+      <w:r>
+        <w:t xml:space="preserve"> », sa valeur est en </w:t>
+      </w:r>
+      <w:r>
+        <w:t>pourcentage</w:t>
+      </w:r>
+      <w:r>
+        <w:t xml:space="preserve"> et indique </w:t>
+      </w:r>
+      <w:r>
+        <w:t>le seuil qu’une donnée (taux d’utilisation du CPU, taux d’utilisation de RAM, taux d’utilisation du disque) ne dépasse pas ce seuil</w:t>
+      </w:r>
+      <w:r>
+        <w:t>.</w:t>
       </w:r>
     </w:p>
     <w:p>
@@ -4907,11 +5056,14 @@
       </w:r>
       <w:proofErr w:type="spellStart"/>
       <w:r>
-        <w:t>interval</w:t>
-      </w:r>
-      <w:proofErr w:type="spellEnd"/>
-      <w:r>
-        <w:t xml:space="preserve"> = 60000</w:t>
+        <w:t>limit</w:t>
+      </w:r>
+      <w:proofErr w:type="spellEnd"/>
+      <w:r>
+        <w:t xml:space="preserve"> = </w:t>
+      </w:r>
+      <w:r>
+        <w:t>80.0</w:t>
       </w:r>
       <w:r>
         <w:t> ;</w:t>
@@ -4919,179 +5071,58 @@
     </w:p>
     <w:p>
       <w:r>
-        <w:t>Modifier cette valeur, permet donc de réduire ou d’augmenter l’intervalle de temps</w:t>
-      </w:r>
-      <w:r>
-        <w:t>, par défaut la valeur corresponds à 10 minutes d’intervalle entre chaque extraction de données.</w:t>
+        <w:t xml:space="preserve">Modifier cette valeur, permet donc de réduire ou d’augmenter </w:t>
+      </w:r>
+      <w:r>
+        <w:t xml:space="preserve">le seuil </w:t>
+      </w:r>
+      <w:r>
+        <w:t xml:space="preserve">qui ne doit pas être dépassé pour l’une des valeurs du serveur dédié, </w:t>
+      </w:r>
+      <w:r>
+        <w:t>par dé</w:t>
+      </w:r>
+      <w:r>
+        <w:t xml:space="preserve">faut la valeur </w:t>
+      </w:r>
+      <w:r>
+        <w:t>correspond</w:t>
+      </w:r>
+      <w:r>
+        <w:t xml:space="preserve"> à </w:t>
+      </w:r>
+      <w:r>
+        <w:t>80%</w:t>
+      </w:r>
+      <w:r>
+        <w:t>.</w:t>
+      </w:r>
+      <w:r>
+        <w:t xml:space="preserve"> Dans le cas échant, le serveur dédié est considéré en surcharge, le fonctionnement actuel de cette règle, arrête la dernière application lancée. Par la suite, d’autres règles s’ajouteront pour déterminer l’application qui demande le plus de performances</w:t>
+      </w:r>
+      <w:r>
+        <w:t xml:space="preserve"> mais qui possède le moins d’utilisateurs actifs afin d’arrêter l’application ayant le moins d’impact sur le système. Limitant ainsi le maximum de perturbation pour l’expérience de nos utilisateurs.</w:t>
       </w:r>
     </w:p>
     <w:p/>
     <w:p>
       <w:pPr>
+        <w:jc w:val="left"/>
+      </w:pPr>
+      <w:r>
+        <w:br w:type="page"/>
+      </w:r>
+    </w:p>
+    <w:p>
+      <w:pPr>
         <w:pStyle w:val="Titre1"/>
       </w:pPr>
-      <w:bookmarkStart w:id="16" w:name="_Toc2281772"/>
-      <w:r>
-        <w:t>Comment m</w:t>
-      </w:r>
-      <w:r>
-        <w:t>odifi</w:t>
-      </w:r>
-      <w:r>
-        <w:t>er</w:t>
-      </w:r>
-      <w:r>
-        <w:t xml:space="preserve"> </w:t>
-      </w:r>
-      <w:r>
-        <w:t>le</w:t>
-      </w:r>
-      <w:r>
-        <w:t xml:space="preserve"> seuil de surcharge</w:t>
-      </w:r>
-      <w:r>
-        <w:t> ?</w:t>
-      </w:r>
-      <w:bookmarkEnd w:id="16"/>
-    </w:p>
-    <w:p/>
-    <w:p>
-      <w:r>
-        <w:t xml:space="preserve">Le changement de données lié à la définition des règles d’arrêt pour les applications en cours d’exécution, se passe côté </w:t>
-      </w:r>
-      <w:proofErr w:type="spellStart"/>
-      <w:r>
-        <w:t>Back-End</w:t>
-      </w:r>
-      <w:proofErr w:type="spellEnd"/>
-      <w:r>
-        <w:t xml:space="preserve">, autrement dit côté </w:t>
-      </w:r>
-      <w:proofErr w:type="spellStart"/>
-      <w:r>
-        <w:t>NodeJS</w:t>
-      </w:r>
-      <w:proofErr w:type="spellEnd"/>
-      <w:r>
-        <w:t>. Dans le dossier « </w:t>
-      </w:r>
-      <w:proofErr w:type="spellStart"/>
-      <w:r>
-        <w:t>controllers</w:t>
-      </w:r>
-      <w:proofErr w:type="spellEnd"/>
-      <w:r>
-        <w:t> » se trouve un fichier « dataServer.js » qui contient toutes les fonctions associées aux données du serveur.</w:t>
-      </w:r>
-    </w:p>
-    <w:p>
-      <w:r>
-        <w:t>Dans ce fichier après les différents imports se trouve la déclaration d’une constante « </w:t>
-      </w:r>
-      <w:proofErr w:type="spellStart"/>
-      <w:r>
-        <w:t>limit</w:t>
-      </w:r>
-      <w:proofErr w:type="spellEnd"/>
-      <w:r>
-        <w:t xml:space="preserve"> », sa valeur est en </w:t>
-      </w:r>
-      <w:r>
-        <w:t>pourcentage</w:t>
-      </w:r>
-      <w:r>
-        <w:t xml:space="preserve"> et indique </w:t>
-      </w:r>
-      <w:r>
-        <w:t>le seuil qu’une donnée (taux d’utilisation du CPU, taux d’utilisation de RAM, taux d’utilisation du disque) ne dépasse pas ce seuil</w:t>
-      </w:r>
-      <w:r>
-        <w:t>.</w:t>
-      </w:r>
-    </w:p>
-    <w:p>
-      <w:pPr>
-        <w:pStyle w:val="Citation"/>
-      </w:pPr>
-      <w:proofErr w:type="spellStart"/>
-      <w:proofErr w:type="gramStart"/>
-      <w:r>
-        <w:t>const</w:t>
-      </w:r>
-      <w:proofErr w:type="spellEnd"/>
-      <w:proofErr w:type="gramEnd"/>
-      <w:r>
-        <w:t xml:space="preserve"> </w:t>
-      </w:r>
-      <w:proofErr w:type="spellStart"/>
-      <w:r>
-        <w:t>limit</w:t>
-      </w:r>
-      <w:proofErr w:type="spellEnd"/>
-      <w:r>
-        <w:t xml:space="preserve"> = </w:t>
-      </w:r>
-      <w:r>
-        <w:t>80.0</w:t>
-      </w:r>
-      <w:r>
-        <w:t> ;</w:t>
-      </w:r>
-    </w:p>
-    <w:p>
-      <w:r>
-        <w:t xml:space="preserve">Modifier cette valeur, permet donc de réduire ou d’augmenter </w:t>
-      </w:r>
-      <w:r>
-        <w:t xml:space="preserve">le seuil </w:t>
-      </w:r>
-      <w:r>
-        <w:t xml:space="preserve">qui ne doit pas être dépassé pour l’une des valeurs du serveur dédié, </w:t>
-      </w:r>
-      <w:r>
-        <w:t>par dé</w:t>
-      </w:r>
-      <w:r>
-        <w:t xml:space="preserve">faut la valeur </w:t>
-      </w:r>
-      <w:r>
-        <w:t>correspond</w:t>
-      </w:r>
-      <w:r>
-        <w:t xml:space="preserve"> à </w:t>
-      </w:r>
-      <w:r>
-        <w:t>80%</w:t>
-      </w:r>
-      <w:r>
-        <w:t>.</w:t>
-      </w:r>
-      <w:r>
-        <w:t xml:space="preserve"> Dans le cas échant, le serveur dédié est considéré en surcharge, le fonctionnement actuel de cette règle, arrête la dernière application lancée. Par la suite, d’autres règles s’ajouteront pour déterminer l’application qui demande le plus de performances</w:t>
-      </w:r>
-      <w:r>
-        <w:t xml:space="preserve"> mais qui possède le moins d’utilisateurs actifs afin d’arrêter l’application ayant le moins d’impact sur le système. Limitant ainsi le maximum de perturbation pour l’expérience de nos utilisateurs.</w:t>
-      </w:r>
-    </w:p>
-    <w:p/>
-    <w:p>
-      <w:pPr>
-        <w:jc w:val="left"/>
-      </w:pPr>
-      <w:r>
-        <w:br w:type="page"/>
-      </w:r>
-    </w:p>
-    <w:p>
-      <w:pPr>
-        <w:pStyle w:val="Titre1"/>
-      </w:pPr>
-      <w:bookmarkStart w:id="17" w:name="_Toc2281773"/>
+      <w:bookmarkStart w:id="16" w:name="_Toc2281773"/>
       <w:r>
         <w:lastRenderedPageBreak/>
         <w:t>Comment installer une extension pour Visual Studio Code ?</w:t>
       </w:r>
-      <w:bookmarkEnd w:id="17"/>
+      <w:bookmarkEnd w:id="16"/>
     </w:p>
     <w:p/>
     <w:p>
@@ -5277,7 +5308,7 @@
       <w:pPr>
         <w:pStyle w:val="Titre1"/>
       </w:pPr>
-      <w:bookmarkStart w:id="18" w:name="_Toc2281774"/>
+      <w:bookmarkStart w:id="17" w:name="_Toc2281774"/>
       <w:r>
         <w:lastRenderedPageBreak/>
         <w:t>Comment installer une dépendance</w:t>
@@ -5285,7 +5316,7 @@
       <w:r>
         <w:t> ?</w:t>
       </w:r>
-      <w:bookmarkEnd w:id="18"/>
+      <w:bookmarkEnd w:id="17"/>
     </w:p>
     <w:p/>
     <w:p>
@@ -5543,7 +5574,7 @@
       <w:pPr>
         <w:pStyle w:val="Titre1"/>
       </w:pPr>
-      <w:bookmarkStart w:id="19" w:name="_Toc2281775"/>
+      <w:bookmarkStart w:id="18" w:name="_Toc2281775"/>
       <w:r>
         <w:lastRenderedPageBreak/>
         <w:t>Comment c</w:t>
@@ -5562,7 +5593,7 @@
       <w:r>
         <w:t> ?</w:t>
       </w:r>
-      <w:bookmarkEnd w:id="19"/>
+      <w:bookmarkEnd w:id="18"/>
     </w:p>
     <w:p/>
     <w:p>
@@ -9206,6 +9237,7 @@
   <w:rsids>
     <w:rsidRoot w:val="00730F53"/>
     <w:rsid w:val="00730F53"/>
+    <w:rsid w:val="0094734B"/>
     <w:rsid w:val="00A7037D"/>
     <w:rsid w:val="00AE7FFD"/>
     <w:rsid w:val="00C77B9C"/>
@@ -9972,7 +10004,7 @@
 
 <file path=customXml/item1.xml><?xml version="1.0" encoding="utf-8"?>
 <CoverPageProperties xmlns="http://schemas.microsoft.com/office/2006/coverPageProps">
-  <PublishDate>2019-02-27T00:00:00</PublishDate>
+  <PublishDate>2019-02-28T00:00:00</PublishDate>
   <Abstract/>
   <CompanyAddress/>
   <CompanyPhone/>
@@ -9994,7 +10026,7 @@
 </file>
 
 <file path=customXml/itemProps2.xml><?xml version="1.0" encoding="utf-8"?>
-<ds:datastoreItem xmlns:ds="http://schemas.openxmlformats.org/officeDocument/2006/customXml" ds:itemID="{36A9B533-7811-4C60-A972-02ACA443709C}">
+<ds:datastoreItem xmlns:ds="http://schemas.openxmlformats.org/officeDocument/2006/customXml" ds:itemID="{A1999D6F-862D-4C65-9E8D-9E8FDD95A7A5}">
   <ds:schemaRefs>
     <ds:schemaRef ds:uri="http://schemas.openxmlformats.org/officeDocument/2006/bibliography"/>
   </ds:schemaRefs>

</xml_diff>